<commit_message>
Update to SOLR installation doc
</commit_message>
<xml_diff>
--- a/SOLR Installation Guide.docx
+++ b/SOLR Installation Guide.docx
@@ -87,10 +87,7 @@
         </w:numPr>
       </w:pPr>
       <w:r>
-        <w:t xml:space="preserve">Update Java Home path in </w:t>
-      </w:r>
-      <w:r>
-        <w:t>Environment Variables</w:t>
+        <w:t>Update Java Home path in Environment Variables</w:t>
       </w:r>
     </w:p>
     <w:p>
@@ -181,10 +178,7 @@
         </w:numPr>
       </w:pPr>
       <w:r>
-        <w:t>Next,</w:t>
-      </w:r>
-      <w:r>
-        <w:t xml:space="preserve"> we </w:t>
+        <w:t xml:space="preserve">Next, we </w:t>
       </w:r>
       <w:proofErr w:type="gramStart"/>
       <w:r>
@@ -532,7 +526,7 @@
           <w:noProof/>
         </w:rPr>
         <w:drawing>
-          <wp:inline distT="0" distB="0" distL="0" distR="0" wp14:anchorId="405E0954" wp14:editId="54E31A99">
+          <wp:inline distT="0" distB="0" distL="0" distR="0" wp14:anchorId="01C17F21" wp14:editId="7736C77D">
             <wp:extent cx="1805570" cy="1897725"/>
             <wp:effectExtent l="0" t="0" r="4445" b="7620"/>
             <wp:docPr id="1" name="Picture 1"/>
@@ -597,10 +591,7 @@
       </w:r>
       <w:proofErr w:type="spellEnd"/>
       <w:r>
-        <w:t xml:space="preserve"> folder</w:t>
-      </w:r>
-      <w:r>
-        <w:t xml:space="preserve"> </w:t>
+        <w:t xml:space="preserve"> folder </w:t>
       </w:r>
       <w:r>
         <w:t>C:\solr\solr-8.3.1\server\etc</w:t>
@@ -639,23 +630,7 @@
             <w14:round/>
           </w14:textOutline>
         </w:rPr>
-        <w:t>solr.in</w:t>
-      </w:r>
-      <w:r>
-        <w:rPr>
-          <w:color w:val="000000" w:themeColor="text1"/>
-          <w14:shadow w14:blurRad="38100" w14:dist="19050" w14:dir="2700000" w14:sx="100000" w14:sy="100000" w14:kx="0" w14:ky="0" w14:algn="tl">
-            <w14:schemeClr w14:val="dk1">
-              <w14:alpha w14:val="60000"/>
-            </w14:schemeClr>
-          </w14:shadow>
-          <w14:textOutline w14:w="0" w14:cap="flat" w14:cmpd="sng" w14:algn="ctr">
-            <w14:noFill/>
-            <w14:prstDash w14:val="solid"/>
-            <w14:round/>
-          </w14:textOutline>
-        </w:rPr>
-        <w:t xml:space="preserve"> </w:t>
+        <w:t xml:space="preserve">solr.in </w:t>
       </w:r>
       <w:r>
         <w:t>file in notepad</w:t>
@@ -666,10 +641,7 @@
         <w:ind w:left="2160"/>
       </w:pPr>
       <w:r>
-        <w:t xml:space="preserve">Go to </w:t>
-      </w:r>
-      <w:r>
-        <w:t xml:space="preserve">REM Enables HTTPS. It is </w:t>
+        <w:t xml:space="preserve">Go to REM Enables HTTPS. It is </w:t>
       </w:r>
       <w:proofErr w:type="spellStart"/>
       <w:r>
@@ -909,17 +881,11 @@
       </w:r>
       <w:proofErr w:type="gramStart"/>
       <w:r>
-        <w:t>REM</w:t>
-      </w:r>
-      <w:r>
-        <w:t>(</w:t>
+        <w:t>REM(</w:t>
       </w:r>
       <w:proofErr w:type="gramEnd"/>
       <w:r>
-        <w:t>only for the commands)</w:t>
-      </w:r>
-      <w:r>
-        <w:t xml:space="preserve"> Be sure to update the paths to the correct </w:t>
+        <w:t xml:space="preserve">only for the commands) Be sure to update the paths to the correct </w:t>
       </w:r>
       <w:proofErr w:type="spellStart"/>
       <w:r>
@@ -935,10 +901,7 @@
         <w:ind w:left="2160"/>
       </w:pPr>
       <w:r>
-        <w:t xml:space="preserve"> s</w:t>
-      </w:r>
-      <w:r>
-        <w:t>et SOLR_SSL_TRUST_STORE_TYPE=JKS</w:t>
+        <w:t xml:space="preserve"> set SOLR_SSL_TRUST_STORE_TYPE=JKS</w:t>
       </w:r>
     </w:p>
     <w:p>
@@ -958,13 +921,7 @@
       </w:r>
       <w:proofErr w:type="spellEnd"/>
       <w:r>
-        <w:t xml:space="preserve"> </w:t>
-      </w:r>
-      <w:r>
-        <w:t>and try</w:t>
-      </w:r>
-      <w:r>
-        <w:t xml:space="preserve"> pinging in new </w:t>
+        <w:t xml:space="preserve"> and try pinging in new </w:t>
       </w:r>
       <w:proofErr w:type="spellStart"/>
       <w:r>
@@ -972,10 +929,7 @@
       </w:r>
       <w:proofErr w:type="spellEnd"/>
       <w:r>
-        <w:t xml:space="preserve"> (no need to cd)</w:t>
-      </w:r>
-      <w:r>
-        <w:t xml:space="preserve"> </w:t>
+        <w:t xml:space="preserve"> (no need to cd) </w:t>
       </w:r>
       <w:hyperlink r:id="rId9" w:anchor="/" w:history="1">
         <w:r>
@@ -986,10 +940,7 @@
         </w:r>
       </w:hyperlink>
       <w:r>
-        <w:t xml:space="preserve"> secured</w:t>
-      </w:r>
-      <w:r>
-        <w:t>.</w:t>
+        <w:t xml:space="preserve"> secured.</w:t>
       </w:r>
     </w:p>
     <w:p>
@@ -1006,9 +957,140 @@
           <w:numId w:val="6"/>
         </w:numPr>
       </w:pPr>
+      <w:r>
+        <w:t xml:space="preserve">Download NSSM </w:t>
+      </w:r>
+      <w:hyperlink r:id="rId10" w:history="1">
+        <w:r>
+          <w:rPr>
+            <w:rStyle w:val="Hyperlink"/>
+          </w:rPr>
+          <w:t>https://nssm.cc/release/nssm-2.24.zip</w:t>
+        </w:r>
+      </w:hyperlink>
+    </w:p>
+    <w:p>
+      <w:pPr>
+        <w:pStyle w:val="ListParagraph"/>
+        <w:numPr>
+          <w:ilvl w:val="0"/>
+          <w:numId w:val="6"/>
+        </w:numPr>
+      </w:pPr>
+      <w:r>
+        <w:t>Move NSSM files to SOLR folder, not into the version</w:t>
+      </w:r>
+    </w:p>
+    <w:p>
+      <w:pPr>
+        <w:pStyle w:val="ListParagraph"/>
+        <w:ind w:left="1440"/>
+      </w:pPr>
+      <w:r>
+        <w:t xml:space="preserve">Run this is new </w:t>
+      </w:r>
+      <w:proofErr w:type="spellStart"/>
+      <w:r>
+        <w:t>cmd</w:t>
+      </w:r>
+      <w:proofErr w:type="spellEnd"/>
+    </w:p>
+    <w:p>
+      <w:pPr>
+        <w:ind w:left="720" w:firstLine="720"/>
+      </w:pPr>
+      <w:r>
+        <w:t>“</w:t>
+      </w:r>
+      <w:r>
+        <w:t>C:\</w:t>
+      </w:r>
+      <w:proofErr w:type="spellStart"/>
+      <w:r>
+        <w:t>solr</w:t>
+      </w:r>
+      <w:proofErr w:type="spellEnd"/>
+      <w:r>
+        <w:t>\nssm-2.24\win64</w:t>
+      </w:r>
+      <w:r>
+        <w:t>\nssm.exe” install SOLR8.3.1</w:t>
+      </w:r>
+    </w:p>
+    <w:p>
+      <w:pPr>
+        <w:pStyle w:val="ListParagraph"/>
+        <w:numPr>
+          <w:ilvl w:val="0"/>
+          <w:numId w:val="6"/>
+        </w:numPr>
+      </w:pPr>
+      <w:r>
+        <w:t xml:space="preserve">Set Application path to be </w:t>
+      </w:r>
+      <w:r>
+        <w:t>C:\solr\solr-8.3.1\bin\solr.cmd</w:t>
+      </w:r>
+    </w:p>
+    <w:p>
+      <w:pPr>
+        <w:pStyle w:val="ListParagraph"/>
+      </w:pPr>
+      <w:r>
+        <w:t>Startup directory</w:t>
+      </w:r>
+    </w:p>
+    <w:p>
+      <w:pPr>
+        <w:pStyle w:val="ListParagraph"/>
+        <w:rPr>
+          <w:rFonts w:ascii="Roboto" w:hAnsi="Roboto"/>
+          <w:color w:val="0D0D0D"/>
+          <w:sz w:val="21"/>
+          <w:szCs w:val="21"/>
+          <w:shd w:val="clear" w:color="auto" w:fill="F9F9F9"/>
+        </w:rPr>
+      </w:pPr>
+      <w:r>
+        <w:t xml:space="preserve"> Arguments </w:t>
+      </w:r>
+      <w:r>
+        <w:rPr>
+          <w:rFonts w:ascii="Roboto" w:hAnsi="Roboto"/>
+          <w:color w:val="0D0D0D"/>
+          <w:sz w:val="21"/>
+          <w:szCs w:val="21"/>
+          <w:shd w:val="clear" w:color="auto" w:fill="F9F9F9"/>
+        </w:rPr>
+        <w:t>start -f -p 8983 (port on which SOLR will run)</w:t>
+      </w:r>
+    </w:p>
+    <w:p>
+      <w:pPr>
+        <w:pStyle w:val="ListParagraph"/>
+        <w:numPr>
+          <w:ilvl w:val="0"/>
+          <w:numId w:val="6"/>
+        </w:numPr>
+      </w:pPr>
+      <w:r>
+        <w:t>Finally,</w:t>
+      </w:r>
       <w:bookmarkStart w:id="0" w:name="_GoBack"/>
       <w:bookmarkEnd w:id="0"/>
-    </w:p>
+      <w:r>
+        <w:t xml:space="preserve"> open services app and search for </w:t>
+      </w:r>
+      <w:proofErr w:type="spellStart"/>
+      <w:r>
+        <w:t>solr</w:t>
+      </w:r>
+      <w:proofErr w:type="spellEnd"/>
+      <w:r>
+        <w:t xml:space="preserve"> and start the service</w:t>
+      </w:r>
+    </w:p>
+    <w:p/>
     <w:p/>
     <w:sectPr>
       <w:pgSz w:w="12240" w:h="15840"/>
@@ -1989,6 +2071,7 @@
   <w:style w:type="paragraph" w:default="1" w:styleId="Normal">
     <w:name w:val="Normal"/>
     <w:qFormat/>
+    <w:rsid w:val="00CF559D"/>
   </w:style>
   <w:style w:type="character" w:default="1" w:styleId="DefaultParagraphFont">
     <w:name w:val="Default Paragraph Font"/>

</xml_diff>